<commit_message>
inclusao opcao de downlaod do cv word e pdf
</commit_message>
<xml_diff>
--- a/Diego_Lirio_Damacena_Pereira.docx
+++ b/Diego_Lirio_Damacena_Pereira.docx
@@ -263,13 +263,38 @@
         <w:rPr>
           <w:rFonts w:ascii="Tahoma" w:hAnsi="Tahoma" w:cs="Tahoma"/>
         </w:rPr>
-        <w:t>analista de sistemas</w:t>
-      </w:r>
-      <w:r>
-        <w:rPr>
-          <w:rFonts w:ascii="Tahoma" w:hAnsi="Tahoma" w:cs="Tahoma"/>
-        </w:rPr>
-        <w:t xml:space="preserve"> (Preferencias: linguagens Java ou Python)</w:t>
+        <w:t>A</w:t>
+      </w:r>
+      <w:r>
+        <w:rPr>
+          <w:rFonts w:ascii="Tahoma" w:hAnsi="Tahoma" w:cs="Tahoma"/>
+        </w:rPr>
+        <w:t>nalista</w:t>
+      </w:r>
+      <w:r>
+        <w:rPr>
+          <w:rFonts w:ascii="Tahoma" w:hAnsi="Tahoma" w:cs="Tahoma"/>
+        </w:rPr>
+        <w:t>/Desenvolvedor</w:t>
+      </w:r>
+      <w:r>
+        <w:rPr>
+          <w:rFonts w:ascii="Tahoma" w:hAnsi="Tahoma" w:cs="Tahoma"/>
+        </w:rPr>
+        <w:t xml:space="preserve"> de sistemas</w:t>
+      </w:r>
+    </w:p>
+    <w:p>
+      <w:pPr>
+        <w:rPr>
+          <w:rFonts w:ascii="Tahoma" w:hAnsi="Tahoma" w:cs="Tahoma"/>
+        </w:rPr>
+      </w:pPr>
+      <w:r>
+        <w:rPr>
+          <w:rFonts w:ascii="Tahoma" w:hAnsi="Tahoma" w:cs="Tahoma"/>
+        </w:rPr>
+        <w:t>(Preferencias: linguagens Java ou Python)</w:t>
       </w:r>
       <w:r>
         <w:rPr>
@@ -304,6 +329,8 @@
       <w:pPr>
         <w:rPr>
           <w:rFonts w:ascii="Tahoma" w:hAnsi="Tahoma" w:cs="Tahoma"/>
+          <w:color w:val="333333"/>
+          <w:shd w:val="clear" w:color="auto" w:fill="FFFFFF"/>
         </w:rPr>
       </w:pPr>
       <w:r>
@@ -328,30 +355,22 @@
         <w:rPr>
           <w:rFonts w:ascii="Tahoma" w:hAnsi="Tahoma" w:cs="Tahoma"/>
         </w:rPr>
-        <w:t>. D</w:t>
-      </w:r>
-      <w:r>
-        <w:rPr>
-          <w:rFonts w:ascii="Tahoma" w:hAnsi="Tahoma" w:cs="Tahoma"/>
-        </w:rPr>
-        <w:t xml:space="preserve">esenvolvedor Web na linguagem Java (arquitetura MVC com </w:t>
-      </w:r>
-      <w:r>
-        <w:rPr>
-          <w:rFonts w:ascii="Tahoma" w:hAnsi="Tahoma" w:cs="Tahoma"/>
-          <w:bCs/>
-          <w:color w:val="000000"/>
-          <w:lang w:eastAsia="pt-BR"/>
-        </w:rPr>
-        <w:t xml:space="preserve">JSP e </w:t>
-      </w:r>
-      <w:proofErr w:type="spellStart"/>
-      <w:r>
-        <w:rPr>
-          <w:rFonts w:ascii="Tahoma" w:hAnsi="Tahoma" w:cs="Tahoma"/>
-          <w:bCs/>
-          <w:color w:val="000000"/>
-          <w:lang w:eastAsia="pt-BR"/>
+        <w:t xml:space="preserve">. </w:t>
+      </w:r>
+      <w:r>
+        <w:rPr>
+          <w:rFonts w:ascii="Tahoma" w:hAnsi="Tahoma" w:cs="Tahoma"/>
+          <w:color w:val="333333"/>
+          <w:shd w:val="clear" w:color="auto" w:fill="FFFFFF"/>
+        </w:rPr>
+        <w:t xml:space="preserve">Desenvolvedor Web na linguagem Java, arquitetura MVC com JSP e </w:t>
+      </w:r>
+      <w:proofErr w:type="spellStart"/>
+      <w:r>
+        <w:rPr>
+          <w:rFonts w:ascii="Tahoma" w:hAnsi="Tahoma" w:cs="Tahoma"/>
+          <w:color w:val="333333"/>
+          <w:shd w:val="clear" w:color="auto" w:fill="FFFFFF"/>
         </w:rPr>
         <w:t>Servlets</w:t>
       </w:r>
@@ -359,72 +378,134 @@
       <w:r>
         <w:rPr>
           <w:rFonts w:ascii="Tahoma" w:hAnsi="Tahoma" w:cs="Tahoma"/>
+          <w:color w:val="333333"/>
+          <w:shd w:val="clear" w:color="auto" w:fill="FFFFFF"/>
+        </w:rPr>
+        <w:t>, Spring MVC, Struts2, JSF (</w:t>
+      </w:r>
+      <w:proofErr w:type="spellStart"/>
+      <w:r>
+        <w:rPr>
+          <w:rFonts w:ascii="Tahoma" w:hAnsi="Tahoma" w:cs="Tahoma"/>
+          <w:color w:val="333333"/>
+          <w:shd w:val="clear" w:color="auto" w:fill="FFFFFF"/>
+        </w:rPr>
+        <w:t>Primefaces</w:t>
+      </w:r>
+      <w:proofErr w:type="spellEnd"/>
+      <w:r>
+        <w:rPr>
+          <w:rFonts w:ascii="Tahoma" w:hAnsi="Tahoma" w:cs="Tahoma"/>
+          <w:color w:val="333333"/>
+          <w:shd w:val="clear" w:color="auto" w:fill="FFFFFF"/>
+        </w:rPr>
+        <w:t xml:space="preserve">), Spring </w:t>
+      </w:r>
+      <w:proofErr w:type="spellStart"/>
+      <w:r>
+        <w:rPr>
+          <w:rFonts w:ascii="Tahoma" w:hAnsi="Tahoma" w:cs="Tahoma"/>
+          <w:color w:val="333333"/>
+          <w:shd w:val="clear" w:color="auto" w:fill="FFFFFF"/>
+        </w:rPr>
+        <w:t>IoC</w:t>
+      </w:r>
+      <w:proofErr w:type="spellEnd"/>
+      <w:r>
+        <w:rPr>
+          <w:rFonts w:ascii="Tahoma" w:hAnsi="Tahoma" w:cs="Tahoma"/>
+          <w:color w:val="333333"/>
+          <w:shd w:val="clear" w:color="auto" w:fill="FFFFFF"/>
+        </w:rPr>
+        <w:t xml:space="preserve">/DI, JDBC, JPA, </w:t>
+      </w:r>
+      <w:proofErr w:type="spellStart"/>
+      <w:r>
+        <w:rPr>
+          <w:rFonts w:ascii="Tahoma" w:hAnsi="Tahoma" w:cs="Tahoma"/>
+          <w:color w:val="333333"/>
+          <w:shd w:val="clear" w:color="auto" w:fill="FFFFFF"/>
+        </w:rPr>
+        <w:t>Hibernate</w:t>
+      </w:r>
+      <w:proofErr w:type="spellEnd"/>
+      <w:r>
+        <w:rPr>
+          <w:rFonts w:ascii="Tahoma" w:hAnsi="Tahoma" w:cs="Tahoma"/>
+          <w:color w:val="333333"/>
+          <w:shd w:val="clear" w:color="auto" w:fill="FFFFFF"/>
+        </w:rPr>
+        <w:t xml:space="preserve">, Web Service SOAP e </w:t>
+      </w:r>
+      <w:proofErr w:type="spellStart"/>
+      <w:r>
+        <w:rPr>
+          <w:rFonts w:ascii="Tahoma" w:hAnsi="Tahoma" w:cs="Tahoma"/>
+          <w:color w:val="333333"/>
+          <w:shd w:val="clear" w:color="auto" w:fill="FFFFFF"/>
+        </w:rPr>
+        <w:t>Rest</w:t>
+      </w:r>
+      <w:proofErr w:type="spellEnd"/>
+      <w:r>
+        <w:rPr>
+          <w:rFonts w:ascii="Tahoma" w:hAnsi="Tahoma" w:cs="Tahoma"/>
+          <w:color w:val="333333"/>
+          <w:shd w:val="clear" w:color="auto" w:fill="FFFFFF"/>
         </w:rPr>
         <w:t xml:space="preserve">, </w:t>
       </w:r>
-      <w:r>
-        <w:rPr>
-          <w:rFonts w:ascii="Tahoma" w:hAnsi="Tahoma" w:cs="Tahoma"/>
-        </w:rPr>
-        <w:t>Spring</w:t>
-      </w:r>
-      <w:r>
-        <w:rPr>
-          <w:rFonts w:ascii="Tahoma" w:hAnsi="Tahoma" w:cs="Tahoma"/>
-        </w:rPr>
-        <w:t xml:space="preserve"> MVC</w:t>
-      </w:r>
-      <w:r>
-        <w:rPr>
-          <w:rFonts w:ascii="Tahoma" w:hAnsi="Tahoma" w:cs="Tahoma"/>
-        </w:rPr>
-        <w:t>, Struts2, JSF (</w:t>
-      </w:r>
-      <w:proofErr w:type="spellStart"/>
-      <w:r>
-        <w:rPr>
-          <w:rFonts w:ascii="Tahoma" w:hAnsi="Tahoma" w:cs="Tahoma"/>
-        </w:rPr>
-        <w:t>Primefaces</w:t>
-      </w:r>
-      <w:proofErr w:type="spellEnd"/>
-      <w:r>
-        <w:rPr>
-          <w:rFonts w:ascii="Tahoma" w:hAnsi="Tahoma" w:cs="Tahoma"/>
-        </w:rPr>
-        <w:t xml:space="preserve">), Spring </w:t>
-      </w:r>
-      <w:proofErr w:type="spellStart"/>
-      <w:r>
-        <w:rPr>
-          <w:rFonts w:ascii="Tahoma" w:hAnsi="Tahoma" w:cs="Tahoma"/>
-        </w:rPr>
-        <w:t>IoC</w:t>
-      </w:r>
-      <w:proofErr w:type="spellEnd"/>
-      <w:r>
-        <w:rPr>
-          <w:rFonts w:ascii="Tahoma" w:hAnsi="Tahoma" w:cs="Tahoma"/>
-        </w:rPr>
-        <w:t xml:space="preserve">/DI, JDBC, </w:t>
-      </w:r>
-      <w:proofErr w:type="spellStart"/>
-      <w:r>
-        <w:rPr>
-          <w:rFonts w:ascii="Tahoma" w:hAnsi="Tahoma" w:cs="Tahoma"/>
-        </w:rPr>
-        <w:t>Hibernate</w:t>
-      </w:r>
-      <w:proofErr w:type="spellEnd"/>
-      <w:r>
-        <w:rPr>
-          <w:rFonts w:ascii="Tahoma" w:hAnsi="Tahoma" w:cs="Tahoma"/>
-        </w:rPr>
-        <w:t>, JPA, Web Service</w:t>
-      </w:r>
-      <w:r>
-        <w:rPr>
-          <w:rFonts w:ascii="Tahoma" w:hAnsi="Tahoma" w:cs="Tahoma"/>
+      <w:proofErr w:type="spellStart"/>
+      <w:r>
+        <w:rPr>
+          <w:rFonts w:ascii="Tahoma" w:hAnsi="Tahoma" w:cs="Tahoma"/>
+          <w:color w:val="333333"/>
+          <w:shd w:val="clear" w:color="auto" w:fill="FFFFFF"/>
+        </w:rPr>
+        <w:t>Maven</w:t>
+      </w:r>
+      <w:proofErr w:type="spellEnd"/>
+      <w:r>
+        <w:rPr>
+          <w:rFonts w:ascii="Tahoma" w:hAnsi="Tahoma" w:cs="Tahoma"/>
+          <w:color w:val="333333"/>
+          <w:shd w:val="clear" w:color="auto" w:fill="FFFFFF"/>
+        </w:rPr>
+        <w:t xml:space="preserve">. </w:t>
+      </w:r>
+      <w:proofErr w:type="spellStart"/>
+      <w:r>
+        <w:rPr>
+          <w:rFonts w:ascii="Tahoma" w:hAnsi="Tahoma" w:cs="Tahoma"/>
+          <w:color w:val="333333"/>
+          <w:shd w:val="clear" w:color="auto" w:fill="FFFFFF"/>
+        </w:rPr>
+        <w:t>Javascript</w:t>
+      </w:r>
+      <w:proofErr w:type="spellEnd"/>
+      <w:r>
+        <w:rPr>
+          <w:rFonts w:ascii="Tahoma" w:hAnsi="Tahoma" w:cs="Tahoma"/>
+          <w:color w:val="333333"/>
+          <w:shd w:val="clear" w:color="auto" w:fill="FFFFFF"/>
+        </w:rPr>
+        <w:t xml:space="preserve">, Ajax, </w:t>
+      </w:r>
+      <w:proofErr w:type="spellStart"/>
+      <w:r>
+        <w:rPr>
+          <w:rFonts w:ascii="Tahoma" w:hAnsi="Tahoma" w:cs="Tahoma"/>
+          <w:color w:val="333333"/>
+          <w:shd w:val="clear" w:color="auto" w:fill="FFFFFF"/>
+        </w:rPr>
+        <w:t>JQuery</w:t>
+      </w:r>
+      <w:proofErr w:type="spellEnd"/>
+      <w:r>
+        <w:rPr>
+          <w:rFonts w:ascii="Tahoma" w:hAnsi="Tahoma" w:cs="Tahoma"/>
+          <w:color w:val="333333"/>
+          <w:shd w:val="clear" w:color="auto" w:fill="FFFFFF"/>
         </w:rPr>
         <w:t xml:space="preserve">, </w:t>
       </w:r>
@@ -432,27 +513,17 @@
       <w:r>
         <w:rPr>
           <w:rFonts w:ascii="Tahoma" w:hAnsi="Tahoma" w:cs="Tahoma"/>
-        </w:rPr>
-        <w:t>Javascript</w:t>
-      </w:r>
-      <w:proofErr w:type="spellEnd"/>
-      <w:r>
-        <w:rPr>
-          <w:rFonts w:ascii="Tahoma" w:hAnsi="Tahoma" w:cs="Tahoma"/>
-        </w:rPr>
-        <w:t xml:space="preserve">, Ajax, </w:t>
-      </w:r>
-      <w:proofErr w:type="spellStart"/>
-      <w:r>
-        <w:rPr>
-          <w:rFonts w:ascii="Tahoma" w:hAnsi="Tahoma" w:cs="Tahoma"/>
-        </w:rPr>
-        <w:t>JQuery</w:t>
-      </w:r>
-      <w:proofErr w:type="spellEnd"/>
-      <w:r>
-        <w:rPr>
-          <w:rFonts w:ascii="Tahoma" w:hAnsi="Tahoma" w:cs="Tahoma"/>
+          <w:color w:val="333333"/>
+          <w:shd w:val="clear" w:color="auto" w:fill="FFFFFF"/>
+        </w:rPr>
+        <w:t>JSon</w:t>
+      </w:r>
+      <w:proofErr w:type="spellEnd"/>
+      <w:r>
+        <w:rPr>
+          <w:rFonts w:ascii="Tahoma" w:hAnsi="Tahoma" w:cs="Tahoma"/>
+          <w:color w:val="333333"/>
+          <w:shd w:val="clear" w:color="auto" w:fill="FFFFFF"/>
         </w:rPr>
         <w:t xml:space="preserve">, </w:t>
       </w:r>
@@ -460,92 +531,383 @@
       <w:r>
         <w:rPr>
           <w:rFonts w:ascii="Tahoma" w:hAnsi="Tahoma" w:cs="Tahoma"/>
-        </w:rPr>
-        <w:t>JSon</w:t>
-      </w:r>
-      <w:proofErr w:type="spellEnd"/>
-      <w:r>
-        <w:rPr>
-          <w:rFonts w:ascii="Tahoma" w:hAnsi="Tahoma" w:cs="Tahoma"/>
-        </w:rPr>
-        <w:t>, Angular</w:t>
-      </w:r>
-      <w:r>
-        <w:rPr>
-          <w:rFonts w:ascii="Tahoma" w:hAnsi="Tahoma" w:cs="Tahoma"/>
-        </w:rPr>
-        <w:t>, CSS e HTML5</w:t>
-      </w:r>
-      <w:r>
-        <w:rPr>
-          <w:rFonts w:ascii="Tahoma" w:hAnsi="Tahoma" w:cs="Tahoma"/>
+          <w:color w:val="333333"/>
+          <w:shd w:val="clear" w:color="auto" w:fill="FFFFFF"/>
+        </w:rPr>
+        <w:t>AngularJS</w:t>
+      </w:r>
+      <w:proofErr w:type="spellEnd"/>
+      <w:r>
+        <w:rPr>
+          <w:rFonts w:ascii="Tahoma" w:hAnsi="Tahoma" w:cs="Tahoma"/>
+          <w:color w:val="333333"/>
+          <w:shd w:val="clear" w:color="auto" w:fill="FFFFFF"/>
+        </w:rPr>
+        <w:t xml:space="preserve">, CSS, HTML5, </w:t>
+      </w:r>
+      <w:proofErr w:type="spellStart"/>
+      <w:r>
+        <w:rPr>
+          <w:rFonts w:ascii="Tahoma" w:hAnsi="Tahoma" w:cs="Tahoma"/>
+          <w:color w:val="333333"/>
+          <w:shd w:val="clear" w:color="auto" w:fill="FFFFFF"/>
+        </w:rPr>
+        <w:t>Bootstrap</w:t>
+      </w:r>
+      <w:proofErr w:type="spellEnd"/>
+      <w:r>
+        <w:rPr>
+          <w:rFonts w:ascii="Tahoma" w:hAnsi="Tahoma" w:cs="Tahoma"/>
+          <w:color w:val="333333"/>
+          <w:shd w:val="clear" w:color="auto" w:fill="FFFFFF"/>
+        </w:rPr>
+        <w:t xml:space="preserve">, Google </w:t>
+      </w:r>
+      <w:proofErr w:type="spellStart"/>
+      <w:r>
+        <w:rPr>
+          <w:rFonts w:ascii="Tahoma" w:hAnsi="Tahoma" w:cs="Tahoma"/>
+          <w:color w:val="333333"/>
+          <w:shd w:val="clear" w:color="auto" w:fill="FFFFFF"/>
+        </w:rPr>
+        <w:t>Maps</w:t>
+      </w:r>
+      <w:proofErr w:type="spellEnd"/>
+      <w:r>
+        <w:rPr>
+          <w:rFonts w:ascii="Tahoma" w:hAnsi="Tahoma" w:cs="Tahoma"/>
+          <w:color w:val="333333"/>
+          <w:shd w:val="clear" w:color="auto" w:fill="FFFFFF"/>
+        </w:rPr>
+        <w:t xml:space="preserve"> e Google </w:t>
+      </w:r>
+      <w:proofErr w:type="spellStart"/>
+      <w:r>
+        <w:rPr>
+          <w:rFonts w:ascii="Tahoma" w:hAnsi="Tahoma" w:cs="Tahoma"/>
+          <w:color w:val="333333"/>
+          <w:shd w:val="clear" w:color="auto" w:fill="FFFFFF"/>
+        </w:rPr>
+        <w:t>Charts</w:t>
+      </w:r>
+      <w:proofErr w:type="spellEnd"/>
+      <w:r>
+        <w:rPr>
+          <w:rFonts w:ascii="Tahoma" w:hAnsi="Tahoma" w:cs="Tahoma"/>
+          <w:color w:val="333333"/>
+          <w:shd w:val="clear" w:color="auto" w:fill="FFFFFF"/>
+        </w:rPr>
+        <w:t>.</w:t>
+      </w:r>
+    </w:p>
+    <w:p>
+      <w:pPr>
+        <w:rPr>
+          <w:rFonts w:ascii="Tahoma" w:hAnsi="Tahoma" w:cs="Tahoma"/>
+          <w:color w:val="333333"/>
+          <w:shd w:val="clear" w:color="auto" w:fill="FFFFFF"/>
+        </w:rPr>
+      </w:pPr>
+      <w:r>
+        <w:rPr>
+          <w:rFonts w:ascii="Tahoma" w:hAnsi="Tahoma" w:cs="Tahoma"/>
+          <w:color w:val="333333"/>
+          <w:shd w:val="clear" w:color="auto" w:fill="FFFFFF"/>
+        </w:rPr>
+        <w:t xml:space="preserve">Quatro anos desenvolvendo Projetos em </w:t>
+      </w:r>
+      <w:proofErr w:type="gramStart"/>
+      <w:r>
+        <w:rPr>
+          <w:rFonts w:ascii="Tahoma" w:hAnsi="Tahoma" w:cs="Tahoma"/>
+          <w:color w:val="333333"/>
+          <w:shd w:val="clear" w:color="auto" w:fill="FFFFFF"/>
+        </w:rPr>
+        <w:t>C#(</w:t>
+      </w:r>
+      <w:proofErr w:type="gramEnd"/>
+      <w:r>
+        <w:rPr>
+          <w:rFonts w:ascii="Tahoma" w:hAnsi="Tahoma" w:cs="Tahoma"/>
+          <w:color w:val="333333"/>
+          <w:shd w:val="clear" w:color="auto" w:fill="FFFFFF"/>
+        </w:rPr>
+        <w:t xml:space="preserve">Windows </w:t>
+      </w:r>
+      <w:proofErr w:type="spellStart"/>
+      <w:r>
+        <w:rPr>
+          <w:rFonts w:ascii="Tahoma" w:hAnsi="Tahoma" w:cs="Tahoma"/>
+          <w:color w:val="333333"/>
+          <w:shd w:val="clear" w:color="auto" w:fill="FFFFFF"/>
+        </w:rPr>
+        <w:t>Forms</w:t>
+      </w:r>
+      <w:proofErr w:type="spellEnd"/>
+      <w:r>
+        <w:rPr>
+          <w:rFonts w:ascii="Tahoma" w:hAnsi="Tahoma" w:cs="Tahoma"/>
+          <w:color w:val="333333"/>
+          <w:shd w:val="clear" w:color="auto" w:fill="FFFFFF"/>
+        </w:rPr>
+        <w:t>, Windows Mobile e Web Service SOAP).</w:t>
+      </w:r>
+      <w:r>
+        <w:rPr>
+          <w:rFonts w:ascii="Tahoma" w:hAnsi="Tahoma" w:cs="Tahoma"/>
+        </w:rPr>
+        <w:t xml:space="preserve"> </w:t>
+      </w:r>
+      <w:r>
+        <w:rPr>
+          <w:rFonts w:ascii="Tahoma" w:hAnsi="Tahoma" w:cs="Tahoma"/>
+          <w:color w:val="333333"/>
+          <w:shd w:val="clear" w:color="auto" w:fill="FFFFFF"/>
+        </w:rPr>
+        <w:t xml:space="preserve">Desenvolvedor Oracle-PL/SQL (procedures, </w:t>
+      </w:r>
+      <w:proofErr w:type="spellStart"/>
+      <w:r>
+        <w:rPr>
+          <w:rFonts w:ascii="Tahoma" w:hAnsi="Tahoma" w:cs="Tahoma"/>
+          <w:color w:val="333333"/>
+          <w:shd w:val="clear" w:color="auto" w:fill="FFFFFF"/>
+        </w:rPr>
+        <w:t>functions</w:t>
+      </w:r>
+      <w:proofErr w:type="spellEnd"/>
+      <w:r>
+        <w:rPr>
+          <w:rFonts w:ascii="Tahoma" w:hAnsi="Tahoma" w:cs="Tahoma"/>
+          <w:color w:val="333333"/>
+          <w:shd w:val="clear" w:color="auto" w:fill="FFFFFF"/>
+        </w:rPr>
+        <w:t xml:space="preserve">, </w:t>
+      </w:r>
+      <w:proofErr w:type="spellStart"/>
+      <w:r>
+        <w:rPr>
+          <w:rFonts w:ascii="Tahoma" w:hAnsi="Tahoma" w:cs="Tahoma"/>
+          <w:color w:val="333333"/>
+          <w:shd w:val="clear" w:color="auto" w:fill="FFFFFF"/>
+        </w:rPr>
+        <w:t>packages</w:t>
+      </w:r>
+      <w:proofErr w:type="spellEnd"/>
+      <w:r>
+        <w:rPr>
+          <w:rFonts w:ascii="Tahoma" w:hAnsi="Tahoma" w:cs="Tahoma"/>
+          <w:color w:val="333333"/>
+          <w:shd w:val="clear" w:color="auto" w:fill="FFFFFF"/>
+        </w:rPr>
+        <w:t xml:space="preserve">, Cursores e </w:t>
+      </w:r>
+      <w:proofErr w:type="spellStart"/>
+      <w:r>
+        <w:rPr>
+          <w:rFonts w:ascii="Tahoma" w:hAnsi="Tahoma" w:cs="Tahoma"/>
+          <w:color w:val="333333"/>
+          <w:shd w:val="clear" w:color="auto" w:fill="FFFFFF"/>
+        </w:rPr>
+        <w:t>xml</w:t>
+      </w:r>
+      <w:proofErr w:type="spellEnd"/>
+      <w:r>
+        <w:rPr>
+          <w:rFonts w:ascii="Tahoma" w:hAnsi="Tahoma" w:cs="Tahoma"/>
+          <w:color w:val="333333"/>
+          <w:shd w:val="clear" w:color="auto" w:fill="FFFFFF"/>
+        </w:rPr>
+        <w:t xml:space="preserve">), </w:t>
+      </w:r>
+      <w:proofErr w:type="spellStart"/>
+      <w:r>
+        <w:rPr>
+          <w:rFonts w:ascii="Tahoma" w:hAnsi="Tahoma" w:cs="Tahoma"/>
+          <w:color w:val="333333"/>
+          <w:shd w:val="clear" w:color="auto" w:fill="FFFFFF"/>
+        </w:rPr>
+        <w:t>MySql</w:t>
+      </w:r>
+      <w:proofErr w:type="spellEnd"/>
+      <w:r>
+        <w:rPr>
+          <w:rFonts w:ascii="Tahoma" w:hAnsi="Tahoma" w:cs="Tahoma"/>
+          <w:color w:val="333333"/>
+          <w:shd w:val="clear" w:color="auto" w:fill="FFFFFF"/>
+        </w:rPr>
+        <w:t xml:space="preserve"> e </w:t>
+      </w:r>
+      <w:proofErr w:type="spellStart"/>
+      <w:r>
+        <w:rPr>
+          <w:rFonts w:ascii="Tahoma" w:hAnsi="Tahoma" w:cs="Tahoma"/>
+          <w:color w:val="333333"/>
+          <w:shd w:val="clear" w:color="auto" w:fill="FFFFFF"/>
+        </w:rPr>
+        <w:t>Postgres</w:t>
+      </w:r>
+      <w:proofErr w:type="spellEnd"/>
+      <w:r>
+        <w:rPr>
+          <w:rFonts w:ascii="Tahoma" w:hAnsi="Tahoma" w:cs="Tahoma"/>
+          <w:color w:val="333333"/>
+          <w:shd w:val="clear" w:color="auto" w:fill="FFFFFF"/>
+        </w:rPr>
+        <w:t>.</w:t>
+      </w:r>
+      <w:r>
+        <w:rPr>
+          <w:rFonts w:ascii="Tahoma" w:hAnsi="Tahoma" w:cs="Tahoma"/>
+        </w:rPr>
+        <w:t xml:space="preserve"> </w:t>
+      </w:r>
+      <w:r>
+        <w:rPr>
+          <w:rFonts w:ascii="Tahoma" w:hAnsi="Tahoma" w:cs="Tahoma"/>
+          <w:color w:val="333333"/>
+          <w:shd w:val="clear" w:color="auto" w:fill="FFFFFF"/>
+        </w:rPr>
+        <w:t xml:space="preserve">Projetos Web em Python (Framework </w:t>
+      </w:r>
+      <w:proofErr w:type="spellStart"/>
+      <w:r>
+        <w:rPr>
+          <w:rFonts w:ascii="Tahoma" w:hAnsi="Tahoma" w:cs="Tahoma"/>
+          <w:color w:val="333333"/>
+          <w:shd w:val="clear" w:color="auto" w:fill="FFFFFF"/>
+        </w:rPr>
+        <w:t>DJango</w:t>
+      </w:r>
+      <w:proofErr w:type="spellEnd"/>
+      <w:r>
+        <w:rPr>
+          <w:rFonts w:ascii="Tahoma" w:hAnsi="Tahoma" w:cs="Tahoma"/>
+          <w:color w:val="333333"/>
+          <w:shd w:val="clear" w:color="auto" w:fill="FFFFFF"/>
         </w:rPr>
         <w:t>).</w:t>
       </w:r>
-    </w:p>
-    <w:p>
-      <w:pPr>
-        <w:rPr>
-          <w:rFonts w:ascii="Tahoma" w:hAnsi="Tahoma" w:cs="Tahoma"/>
-        </w:rPr>
-      </w:pPr>
-      <w:r>
-        <w:rPr>
-          <w:rFonts w:ascii="Tahoma" w:hAnsi="Tahoma" w:cs="Tahoma"/>
-        </w:rPr>
-        <w:t xml:space="preserve">Quatro anos desenvolvendo Projetos em </w:t>
-      </w:r>
-      <w:proofErr w:type="gramStart"/>
-      <w:r>
-        <w:rPr>
-          <w:rFonts w:ascii="Tahoma" w:hAnsi="Tahoma" w:cs="Tahoma"/>
-        </w:rPr>
-        <w:t>C#</w:t>
-      </w:r>
-      <w:r>
-        <w:rPr>
-          <w:rFonts w:ascii="Tahoma" w:hAnsi="Tahoma" w:cs="Tahoma"/>
-        </w:rPr>
-        <w:t>(</w:t>
-      </w:r>
-      <w:proofErr w:type="gramEnd"/>
-      <w:r>
-        <w:rPr>
-          <w:rFonts w:ascii="Tahoma" w:hAnsi="Tahoma" w:cs="Tahoma"/>
-        </w:rPr>
-        <w:t xml:space="preserve">Windows </w:t>
-      </w:r>
-      <w:proofErr w:type="spellStart"/>
-      <w:r>
-        <w:rPr>
-          <w:rFonts w:ascii="Tahoma" w:hAnsi="Tahoma" w:cs="Tahoma"/>
-        </w:rPr>
-        <w:t>Forms</w:t>
-      </w:r>
-      <w:proofErr w:type="spellEnd"/>
-      <w:r>
-        <w:rPr>
-          <w:rFonts w:ascii="Tahoma" w:hAnsi="Tahoma" w:cs="Tahoma"/>
+      <w:r>
+        <w:rPr>
+          <w:rFonts w:ascii="Tahoma" w:hAnsi="Tahoma" w:cs="Tahoma"/>
+          <w:color w:val="333333"/>
+          <w:shd w:val="clear" w:color="auto" w:fill="FFFFFF"/>
+        </w:rPr>
+        <w:t xml:space="preserve"> </w:t>
+      </w:r>
+      <w:r>
+        <w:rPr>
+          <w:rStyle w:val="apple-converted-space"/>
+          <w:rFonts w:ascii="Tahoma" w:hAnsi="Tahoma" w:cs="Tahoma"/>
+          <w:color w:val="333333"/>
+          <w:shd w:val="clear" w:color="auto" w:fill="FFFFFF"/>
+        </w:rPr>
+        <w:t> </w:t>
+      </w:r>
+      <w:r>
+        <w:rPr>
+          <w:rFonts w:ascii="Tahoma" w:hAnsi="Tahoma" w:cs="Tahoma"/>
+          <w:color w:val="333333"/>
+          <w:shd w:val="clear" w:color="auto" w:fill="FFFFFF"/>
+        </w:rPr>
+        <w:t>Quatro anos de Experiência em Delphi 7</w:t>
+      </w:r>
+      <w:r>
+        <w:rPr>
+          <w:rFonts w:ascii="Tahoma" w:hAnsi="Tahoma" w:cs="Tahoma"/>
+          <w:color w:val="333333"/>
+          <w:shd w:val="clear" w:color="auto" w:fill="FFFFFF"/>
+        </w:rPr>
+        <w:t xml:space="preserve">. Metodologias </w:t>
+      </w:r>
+      <w:proofErr w:type="spellStart"/>
+      <w:r>
+        <w:rPr>
+          <w:rFonts w:ascii="Tahoma" w:hAnsi="Tahoma" w:cs="Tahoma"/>
+          <w:color w:val="333333"/>
+          <w:shd w:val="clear" w:color="auto" w:fill="FFFFFF"/>
+        </w:rPr>
+        <w:t>Scrum</w:t>
+      </w:r>
+      <w:proofErr w:type="spellEnd"/>
+      <w:r>
+        <w:rPr>
+          <w:rFonts w:ascii="Tahoma" w:hAnsi="Tahoma" w:cs="Tahoma"/>
+          <w:color w:val="333333"/>
+          <w:shd w:val="clear" w:color="auto" w:fill="FFFFFF"/>
         </w:rPr>
         <w:t xml:space="preserve">, </w:t>
       </w:r>
-      <w:r>
-        <w:rPr>
-          <w:rFonts w:ascii="Tahoma" w:hAnsi="Tahoma" w:cs="Tahoma"/>
-        </w:rPr>
-        <w:t xml:space="preserve">Windows Mobile e </w:t>
-      </w:r>
-      <w:r>
-        <w:rPr>
-          <w:rFonts w:ascii="Tahoma" w:hAnsi="Tahoma" w:cs="Tahoma"/>
-        </w:rPr>
-        <w:t>Web Service)</w:t>
-      </w:r>
-      <w:r>
-        <w:rPr>
-          <w:rFonts w:ascii="Tahoma" w:hAnsi="Tahoma" w:cs="Tahoma"/>
-        </w:rPr>
-        <w:t>,</w:t>
+      <w:proofErr w:type="spellStart"/>
+      <w:r>
+        <w:rPr>
+          <w:rFonts w:ascii="Tahoma" w:hAnsi="Tahoma" w:cs="Tahoma"/>
+          <w:color w:val="333333"/>
+          <w:shd w:val="clear" w:color="auto" w:fill="FFFFFF"/>
+        </w:rPr>
+        <w:t>Kanban</w:t>
+      </w:r>
+      <w:proofErr w:type="spellEnd"/>
+      <w:r>
+        <w:rPr>
+          <w:rFonts w:ascii="Tahoma" w:hAnsi="Tahoma" w:cs="Tahoma"/>
+          <w:color w:val="333333"/>
+          <w:shd w:val="clear" w:color="auto" w:fill="FFFFFF"/>
+        </w:rPr>
+        <w:t xml:space="preserve"> e</w:t>
+      </w:r>
+      <w:r>
+        <w:rPr>
+          <w:rFonts w:ascii="Tahoma" w:hAnsi="Tahoma" w:cs="Tahoma"/>
+          <w:color w:val="333333"/>
+          <w:shd w:val="clear" w:color="auto" w:fill="FFFFFF"/>
+        </w:rPr>
+        <w:t xml:space="preserve"> TDD</w:t>
+      </w:r>
+      <w:r>
+        <w:rPr>
+          <w:rFonts w:ascii="Tahoma" w:hAnsi="Tahoma" w:cs="Tahoma"/>
+          <w:color w:val="333333"/>
+          <w:shd w:val="clear" w:color="auto" w:fill="FFFFFF"/>
+        </w:rPr>
+        <w:t>.</w:t>
+      </w:r>
+    </w:p>
+    <w:p>
+      <w:pPr>
+        <w:rPr>
+          <w:rFonts w:ascii="Tahoma" w:hAnsi="Tahoma" w:cs="Tahoma"/>
+        </w:rPr>
+      </w:pPr>
+    </w:p>
+    <w:p>
+      <w:pPr>
+        <w:rPr>
+          <w:rFonts w:ascii="Tahoma" w:hAnsi="Tahoma" w:cs="Tahoma"/>
+          <w:b/>
+        </w:rPr>
+      </w:pPr>
+      <w:r>
+        <w:rPr>
+          <w:rFonts w:ascii="Tahoma" w:hAnsi="Tahoma" w:cs="Tahoma"/>
+          <w:b/>
+        </w:rPr>
+        <w:t>Experiência Profissional</w:t>
+      </w:r>
+    </w:p>
+    <w:p>
+      <w:pPr>
+        <w:rPr>
+          <w:rFonts w:ascii="Tahoma" w:hAnsi="Tahoma" w:cs="Tahoma"/>
+          <w:u w:val="single"/>
+        </w:rPr>
+      </w:pPr>
+      <w:r>
+        <w:rPr>
+          <w:rFonts w:ascii="Tahoma" w:hAnsi="Tahoma" w:cs="Tahoma"/>
+        </w:rPr>
+        <w:t>Desde</w:t>
       </w:r>
       <w:r>
         <w:rPr>
@@ -557,96 +919,155 @@
         <w:rPr>
           <w:rFonts w:ascii="Tahoma" w:hAnsi="Tahoma" w:cs="Tahoma"/>
         </w:rPr>
-        <w:t>Desenvolvedor Oracle-</w:t>
-      </w:r>
-      <w:r>
-        <w:rPr>
-          <w:rFonts w:ascii="Tahoma" w:hAnsi="Tahoma" w:cs="Tahoma"/>
-        </w:rPr>
-        <w:t>PL/SQL</w:t>
-      </w:r>
-      <w:r>
-        <w:rPr>
-          <w:rFonts w:ascii="Tahoma" w:hAnsi="Tahoma" w:cs="Tahoma"/>
-        </w:rPr>
-        <w:t xml:space="preserve"> (p</w:t>
-      </w:r>
-      <w:r>
-        <w:rPr>
-          <w:rFonts w:ascii="Tahoma" w:hAnsi="Tahoma" w:cs="Tahoma"/>
-        </w:rPr>
-        <w:t xml:space="preserve">rocedures, </w:t>
-      </w:r>
-      <w:proofErr w:type="spellStart"/>
-      <w:r>
-        <w:rPr>
-          <w:rFonts w:ascii="Tahoma" w:hAnsi="Tahoma" w:cs="Tahoma"/>
-        </w:rPr>
-        <w:t>functions</w:t>
-      </w:r>
-      <w:proofErr w:type="spellEnd"/>
-      <w:r>
-        <w:rPr>
-          <w:rFonts w:ascii="Tahoma" w:hAnsi="Tahoma" w:cs="Tahoma"/>
-        </w:rPr>
-        <w:t xml:space="preserve">, </w:t>
-      </w:r>
-      <w:proofErr w:type="spellStart"/>
-      <w:r>
-        <w:rPr>
-          <w:rFonts w:ascii="Tahoma" w:hAnsi="Tahoma" w:cs="Tahoma"/>
-        </w:rPr>
-        <w:t>packages</w:t>
-      </w:r>
-      <w:proofErr w:type="spellEnd"/>
-      <w:r>
-        <w:rPr>
-          <w:rFonts w:ascii="Tahoma" w:hAnsi="Tahoma" w:cs="Tahoma"/>
-        </w:rPr>
-        <w:t xml:space="preserve"> e </w:t>
-      </w:r>
-      <w:proofErr w:type="spellStart"/>
-      <w:r>
-        <w:rPr>
-          <w:rFonts w:ascii="Tahoma" w:hAnsi="Tahoma" w:cs="Tahoma"/>
-        </w:rPr>
-        <w:t>xml</w:t>
-      </w:r>
-      <w:proofErr w:type="spellEnd"/>
-      <w:r>
-        <w:rPr>
-          <w:rFonts w:ascii="Tahoma" w:hAnsi="Tahoma" w:cs="Tahoma"/>
-        </w:rPr>
-        <w:t xml:space="preserve">, </w:t>
-      </w:r>
-      <w:proofErr w:type="spellStart"/>
-      <w:r>
-        <w:rPr>
-          <w:rFonts w:ascii="Tahoma" w:hAnsi="Tahoma" w:cs="Tahoma"/>
-        </w:rPr>
-        <w:t>MySql</w:t>
-      </w:r>
-      <w:proofErr w:type="spellEnd"/>
-      <w:r>
-        <w:rPr>
-          <w:rFonts w:ascii="Tahoma" w:hAnsi="Tahoma" w:cs="Tahoma"/>
-        </w:rPr>
-        <w:t xml:space="preserve"> e </w:t>
-      </w:r>
-      <w:proofErr w:type="spellStart"/>
-      <w:r>
-        <w:rPr>
-          <w:rFonts w:ascii="Tahoma" w:hAnsi="Tahoma" w:cs="Tahoma"/>
-        </w:rPr>
-        <w:t>Postgres</w:t>
-      </w:r>
-      <w:proofErr w:type="spellEnd"/>
+        <w:t>04/2010</w:t>
+      </w:r>
+      <w:r>
+        <w:rPr>
+          <w:rFonts w:ascii="Tahoma" w:hAnsi="Tahoma" w:cs="Tahoma"/>
+        </w:rPr>
+        <w:t xml:space="preserve"> - Transportes</w:t>
+      </w:r>
+      <w:r>
+        <w:rPr>
+          <w:rFonts w:ascii="Tahoma" w:hAnsi="Tahoma" w:cs="Tahoma"/>
+        </w:rPr>
+        <w:t xml:space="preserve"> Della Volpe S/A</w:t>
+      </w:r>
+    </w:p>
+    <w:p>
+      <w:pPr>
+        <w:rPr>
+          <w:rFonts w:ascii="Tahoma" w:hAnsi="Tahoma" w:cs="Tahoma"/>
+          <w:u w:val="single"/>
+        </w:rPr>
+      </w:pPr>
+      <w:r>
+        <w:rPr>
+          <w:rFonts w:ascii="Tahoma" w:hAnsi="Tahoma" w:cs="Tahoma"/>
+        </w:rPr>
+        <w:t xml:space="preserve">Cargo: </w:t>
+      </w:r>
+      <w:r>
+        <w:rPr>
+          <w:rFonts w:ascii="Tahoma" w:hAnsi="Tahoma" w:cs="Tahoma"/>
+        </w:rPr>
+        <w:t>Analista de Sistemas</w:t>
+      </w:r>
       <w:r>
         <w:rPr>
           <w:rFonts w:ascii="Tahoma" w:hAnsi="Tahoma" w:cs="Tahoma"/>
         </w:rPr>
         <w:t>.</w:t>
       </w:r>
+    </w:p>
+    <w:p>
+      <w:pPr>
+        <w:rPr>
+          <w:rFonts w:ascii="Tahoma" w:hAnsi="Tahoma" w:cs="Tahoma"/>
+        </w:rPr>
+      </w:pPr>
+    </w:p>
+    <w:p>
+      <w:pPr>
+        <w:rPr>
+          <w:rFonts w:ascii="Tahoma" w:hAnsi="Tahoma" w:cs="Tahoma"/>
+          <w:b/>
+        </w:rPr>
+      </w:pPr>
+      <w:r>
+        <w:rPr>
+          <w:rFonts w:ascii="Tahoma" w:hAnsi="Tahoma" w:cs="Tahoma"/>
+          <w:b/>
+        </w:rPr>
+        <w:t>Formação</w:t>
+      </w:r>
+      <w:r>
+        <w:rPr>
+          <w:rFonts w:ascii="Tahoma" w:hAnsi="Tahoma" w:cs="Tahoma"/>
+          <w:b/>
+        </w:rPr>
+        <w:t xml:space="preserve"> A</w:t>
+      </w:r>
+      <w:r>
+        <w:rPr>
+          <w:rFonts w:ascii="Tahoma" w:hAnsi="Tahoma" w:cs="Tahoma"/>
+          <w:b/>
+        </w:rPr>
+        <w:t>cadêmica</w:t>
+      </w:r>
+    </w:p>
+    <w:p>
+      <w:pPr>
+        <w:rPr>
+          <w:rFonts w:ascii="Tahoma" w:hAnsi="Tahoma" w:cs="Tahoma"/>
+        </w:rPr>
+      </w:pPr>
+      <w:r>
+        <w:rPr>
+          <w:rFonts w:ascii="Tahoma" w:hAnsi="Tahoma" w:cs="Tahoma"/>
+        </w:rPr>
+        <w:t>Cursando</w:t>
+      </w:r>
+      <w:r>
+        <w:rPr>
+          <w:rFonts w:ascii="Tahoma" w:hAnsi="Tahoma" w:cs="Tahoma"/>
+        </w:rPr>
+        <w:t xml:space="preserve"> em Ciências </w:t>
+      </w:r>
+      <w:r>
+        <w:rPr>
+          <w:rFonts w:ascii="Tahoma" w:hAnsi="Tahoma" w:cs="Tahoma"/>
+        </w:rPr>
+        <w:t>da Computação pela Universidade Nove de Julho.</w:t>
+      </w:r>
+    </w:p>
+    <w:p>
+      <w:pPr>
+        <w:rPr>
+          <w:rFonts w:ascii="Tahoma" w:hAnsi="Tahoma" w:cs="Tahoma"/>
+          <w:b/>
+        </w:rPr>
+      </w:pPr>
+    </w:p>
+    <w:p>
+      <w:pPr>
+        <w:rPr>
+          <w:rFonts w:ascii="Tahoma" w:hAnsi="Tahoma" w:cs="Tahoma"/>
+          <w:b/>
+        </w:rPr>
+      </w:pPr>
+      <w:r>
+        <w:rPr>
+          <w:rFonts w:ascii="Tahoma" w:hAnsi="Tahoma" w:cs="Tahoma"/>
+          <w:b/>
+        </w:rPr>
+        <w:t>Idiomas</w:t>
+      </w:r>
+    </w:p>
+    <w:p>
+      <w:pPr>
+        <w:rPr>
+          <w:rFonts w:ascii="Tahoma" w:hAnsi="Tahoma" w:cs="Tahoma"/>
+        </w:rPr>
+      </w:pPr>
+      <w:r>
+        <w:rPr>
+          <w:rFonts w:ascii="Tahoma" w:hAnsi="Tahoma" w:cs="Tahoma"/>
+        </w:rPr>
+        <w:t xml:space="preserve">Português Fluente, </w:t>
+      </w:r>
+      <w:r>
+        <w:rPr>
+          <w:rFonts w:ascii="Tahoma" w:hAnsi="Tahoma" w:cs="Tahoma"/>
+        </w:rPr>
+        <w:t xml:space="preserve">Nível </w:t>
+      </w:r>
+      <w:r>
+        <w:rPr>
+          <w:rFonts w:ascii="Tahoma" w:hAnsi="Tahoma" w:cs="Tahoma"/>
+        </w:rPr>
+        <w:t>básico</w:t>
+      </w:r>
       <w:r>
         <w:rPr>
           <w:rFonts w:ascii="Tahoma" w:hAnsi="Tahoma" w:cs="Tahoma"/>
@@ -657,27 +1078,7 @@
         <w:rPr>
           <w:rFonts w:ascii="Tahoma" w:hAnsi="Tahoma" w:cs="Tahoma"/>
         </w:rPr>
-        <w:t xml:space="preserve">Projetos Web em Python (Framework </w:t>
-      </w:r>
-      <w:proofErr w:type="spellStart"/>
-      <w:r>
-        <w:rPr>
-          <w:rFonts w:ascii="Tahoma" w:hAnsi="Tahoma" w:cs="Tahoma"/>
-        </w:rPr>
-        <w:t>DJango</w:t>
-      </w:r>
-      <w:proofErr w:type="spellEnd"/>
-      <w:r>
-        <w:rPr>
-          <w:rFonts w:ascii="Tahoma" w:hAnsi="Tahoma" w:cs="Tahoma"/>
-        </w:rPr>
-        <w:t>)</w:t>
-      </w:r>
-      <w:r>
-        <w:rPr>
-          <w:rFonts w:ascii="Tahoma" w:hAnsi="Tahoma" w:cs="Tahoma"/>
-        </w:rPr>
-        <w:t>.</w:t>
+        <w:t>em inglês.</w:t>
       </w:r>
     </w:p>
     <w:p>
@@ -699,272 +1100,14 @@
           <w:rFonts w:ascii="Tahoma" w:hAnsi="Tahoma" w:cs="Tahoma"/>
           <w:b/>
         </w:rPr>
-        <w:t>Experiência Profissional</w:t>
-      </w:r>
-    </w:p>
-    <w:p>
-      <w:pPr>
-        <w:rPr>
-          <w:rFonts w:ascii="Tahoma" w:hAnsi="Tahoma" w:cs="Tahoma"/>
-          <w:u w:val="single"/>
-        </w:rPr>
-      </w:pPr>
-      <w:r>
-        <w:rPr>
-          <w:rFonts w:ascii="Tahoma" w:hAnsi="Tahoma" w:cs="Tahoma"/>
-        </w:rPr>
-        <w:t>Desde</w:t>
-      </w:r>
-      <w:r>
-        <w:rPr>
-          <w:rFonts w:ascii="Tahoma" w:hAnsi="Tahoma" w:cs="Tahoma"/>
-        </w:rPr>
-        <w:t xml:space="preserve"> </w:t>
-      </w:r>
-      <w:r>
-        <w:rPr>
-          <w:rFonts w:ascii="Tahoma" w:hAnsi="Tahoma" w:cs="Tahoma"/>
-        </w:rPr>
-        <w:t>04/2010</w:t>
-      </w:r>
-      <w:r>
-        <w:rPr>
-          <w:rFonts w:ascii="Tahoma" w:hAnsi="Tahoma" w:cs="Tahoma"/>
-        </w:rPr>
-        <w:t xml:space="preserve"> - Transportes</w:t>
-      </w:r>
-      <w:r>
-        <w:rPr>
-          <w:rFonts w:ascii="Tahoma" w:hAnsi="Tahoma" w:cs="Tahoma"/>
-        </w:rPr>
-        <w:t xml:space="preserve"> Della Volpe S/A</w:t>
-      </w:r>
-    </w:p>
-    <w:p>
-      <w:pPr>
-        <w:rPr>
-          <w:rFonts w:ascii="Tahoma" w:hAnsi="Tahoma" w:cs="Tahoma"/>
-        </w:rPr>
-      </w:pPr>
-      <w:r>
-        <w:rPr>
-          <w:rFonts w:ascii="Tahoma" w:hAnsi="Tahoma" w:cs="Tahoma"/>
-        </w:rPr>
-        <w:t xml:space="preserve">Cargo: </w:t>
-      </w:r>
-      <w:r>
-        <w:rPr>
-          <w:rFonts w:ascii="Tahoma" w:hAnsi="Tahoma" w:cs="Tahoma"/>
-        </w:rPr>
-        <w:t>Analista de Sistemas</w:t>
-      </w:r>
-      <w:r>
-        <w:rPr>
-          <w:rFonts w:ascii="Tahoma" w:hAnsi="Tahoma" w:cs="Tahoma"/>
-        </w:rPr>
-        <w:t>.</w:t>
-      </w:r>
-    </w:p>
-    <w:p>
-      <w:pPr>
-        <w:rPr>
-          <w:rFonts w:ascii="Tahoma" w:hAnsi="Tahoma" w:cs="Tahoma"/>
-          <w:u w:val="single"/>
-        </w:rPr>
-      </w:pPr>
-    </w:p>
-    <w:p>
-      <w:pPr>
-        <w:rPr>
-          <w:rFonts w:ascii="Tahoma" w:hAnsi="Tahoma" w:cs="Tahoma"/>
-        </w:rPr>
-      </w:pPr>
-      <w:r>
-        <w:rPr>
-          <w:rFonts w:ascii="Tahoma" w:hAnsi="Tahoma" w:cs="Tahoma"/>
-        </w:rPr>
-        <w:t>Alguns Projetos Freelancer</w:t>
-      </w:r>
-      <w:r>
-        <w:rPr>
-          <w:rFonts w:ascii="Tahoma" w:hAnsi="Tahoma" w:cs="Tahoma"/>
-        </w:rPr>
-        <w:t xml:space="preserve"> (github.com/</w:t>
-      </w:r>
-      <w:proofErr w:type="spellStart"/>
-      <w:r>
-        <w:rPr>
-          <w:rFonts w:ascii="Tahoma" w:hAnsi="Tahoma" w:cs="Tahoma"/>
-        </w:rPr>
-        <w:t>diegolirio</w:t>
-      </w:r>
-      <w:proofErr w:type="spellEnd"/>
-      <w:r>
-        <w:rPr>
-          <w:rFonts w:ascii="Tahoma" w:hAnsi="Tahoma" w:cs="Tahoma"/>
-        </w:rPr>
-        <w:t>)</w:t>
-      </w:r>
-    </w:p>
-    <w:p>
-      <w:pPr>
-        <w:rPr>
-          <w:rFonts w:ascii="Tahoma" w:hAnsi="Tahoma" w:cs="Tahoma"/>
-          <w:u w:val="single"/>
-        </w:rPr>
-      </w:pPr>
-    </w:p>
-    <w:p>
-      <w:pPr>
+        <w:t>C</w:t>
+      </w:r>
+      <w:r>
         <w:rPr>
           <w:rFonts w:ascii="Tahoma" w:hAnsi="Tahoma" w:cs="Tahoma"/>
           <w:b/>
         </w:rPr>
-      </w:pPr>
-      <w:r>
-        <w:rPr>
-          <w:rFonts w:ascii="Tahoma" w:hAnsi="Tahoma" w:cs="Tahoma"/>
-          <w:b/>
-        </w:rPr>
-        <w:t>Formação</w:t>
-      </w:r>
-      <w:r>
-        <w:rPr>
-          <w:rFonts w:ascii="Tahoma" w:hAnsi="Tahoma" w:cs="Tahoma"/>
-          <w:b/>
-        </w:rPr>
-        <w:t xml:space="preserve"> A</w:t>
-      </w:r>
-      <w:r>
-        <w:rPr>
-          <w:rFonts w:ascii="Tahoma" w:hAnsi="Tahoma" w:cs="Tahoma"/>
-          <w:b/>
-        </w:rPr>
-        <w:t>cadêmica</w:t>
-      </w:r>
-    </w:p>
-    <w:p>
-      <w:pPr>
-        <w:rPr>
-          <w:rFonts w:ascii="Tahoma" w:hAnsi="Tahoma" w:cs="Tahoma"/>
-        </w:rPr>
-      </w:pPr>
-      <w:r>
-        <w:rPr>
-          <w:rFonts w:ascii="Tahoma" w:hAnsi="Tahoma" w:cs="Tahoma"/>
-        </w:rPr>
-        <w:t>Cursando</w:t>
-      </w:r>
-      <w:r>
-        <w:rPr>
-          <w:rFonts w:ascii="Tahoma" w:hAnsi="Tahoma" w:cs="Tahoma"/>
-        </w:rPr>
-        <w:t xml:space="preserve"> em Ciências </w:t>
-      </w:r>
-      <w:r>
-        <w:rPr>
-          <w:rFonts w:ascii="Tahoma" w:hAnsi="Tahoma" w:cs="Tahoma"/>
-        </w:rPr>
-        <w:t>da Computação pela Universidade Nove de Julho.</w:t>
-      </w:r>
-    </w:p>
-    <w:p>
-      <w:pPr>
-        <w:rPr>
-          <w:rFonts w:ascii="Tahoma" w:hAnsi="Tahoma" w:cs="Tahoma"/>
-          <w:b/>
-        </w:rPr>
-      </w:pPr>
-    </w:p>
-    <w:p>
-      <w:pPr>
-        <w:rPr>
-          <w:rFonts w:ascii="Tahoma" w:hAnsi="Tahoma" w:cs="Tahoma"/>
-          <w:b/>
-        </w:rPr>
-      </w:pPr>
-      <w:bookmarkStart w:id="0" w:name="_GoBack"/>
-      <w:r>
-        <w:rPr>
-          <w:rFonts w:ascii="Tahoma" w:hAnsi="Tahoma" w:cs="Tahoma"/>
-          <w:b/>
-        </w:rPr>
-        <w:t>Idiomas</w:t>
-      </w:r>
-    </w:p>
-    <w:bookmarkEnd w:id="0"/>
-    <w:p>
-      <w:pPr>
-        <w:rPr>
-          <w:rFonts w:ascii="Tahoma" w:hAnsi="Tahoma" w:cs="Tahoma"/>
-        </w:rPr>
-      </w:pPr>
-      <w:r>
-        <w:rPr>
-          <w:rFonts w:ascii="Tahoma" w:hAnsi="Tahoma" w:cs="Tahoma"/>
-        </w:rPr>
-        <w:t xml:space="preserve">Nível </w:t>
-      </w:r>
-      <w:r>
-        <w:rPr>
-          <w:rFonts w:ascii="Tahoma" w:hAnsi="Tahoma" w:cs="Tahoma"/>
-        </w:rPr>
-        <w:t>básico</w:t>
-      </w:r>
-      <w:r>
-        <w:rPr>
-          <w:rFonts w:ascii="Tahoma" w:hAnsi="Tahoma" w:cs="Tahoma"/>
-        </w:rPr>
-        <w:t xml:space="preserve"> </w:t>
-      </w:r>
-      <w:r>
-        <w:rPr>
-          <w:rFonts w:ascii="Tahoma" w:hAnsi="Tahoma" w:cs="Tahoma"/>
-        </w:rPr>
-        <w:t>em inglês.</w:t>
-      </w:r>
-    </w:p>
-    <w:p>
-      <w:pPr>
-        <w:rPr>
-          <w:rFonts w:ascii="Tahoma" w:hAnsi="Tahoma" w:cs="Tahoma"/>
-        </w:rPr>
-      </w:pPr>
-    </w:p>
-    <w:p>
-      <w:pPr>
-        <w:rPr>
-          <w:rFonts w:ascii="Tahoma" w:hAnsi="Tahoma" w:cs="Tahoma"/>
-          <w:b/>
-        </w:rPr>
-      </w:pPr>
-      <w:r>
-        <w:rPr>
-          <w:rFonts w:ascii="Tahoma" w:hAnsi="Tahoma" w:cs="Tahoma"/>
-          <w:b/>
-        </w:rPr>
-        <w:t>C</w:t>
-      </w:r>
-      <w:r>
-        <w:rPr>
-          <w:rFonts w:ascii="Tahoma" w:hAnsi="Tahoma" w:cs="Tahoma"/>
-          <w:b/>
-        </w:rPr>
-        <w:t xml:space="preserve">ursos e </w:t>
-      </w:r>
-      <w:r>
-        <w:rPr>
-          <w:rFonts w:ascii="Tahoma" w:hAnsi="Tahoma" w:cs="Tahoma"/>
-          <w:b/>
-        </w:rPr>
-        <w:t>W</w:t>
-      </w:r>
-      <w:r>
-        <w:rPr>
-          <w:rFonts w:ascii="Tahoma" w:hAnsi="Tahoma" w:cs="Tahoma"/>
-          <w:b/>
-        </w:rPr>
-        <w:t>orkshops</w:t>
+        <w:t xml:space="preserve">ursos </w:t>
       </w:r>
     </w:p>
     <w:p>
@@ -1019,7 +1162,17 @@
           <w:szCs w:val="22"/>
           <w:lang w:eastAsia="pt-BR"/>
         </w:rPr>
-        <w:t>Programação Orientada a Objetos e</w:t>
+        <w:t xml:space="preserve">POO </w:t>
+      </w:r>
+      <w:r>
+        <w:rPr>
+          <w:rFonts w:ascii="Tahoma" w:hAnsi="Tahoma" w:cs="Tahoma"/>
+          <w:color w:val="000000"/>
+          <w:sz w:val="22"/>
+          <w:szCs w:val="22"/>
+          <w:lang w:eastAsia="pt-BR"/>
+        </w:rPr>
+        <w:t>e</w:t>
       </w:r>
       <w:r>
         <w:rPr>
@@ -1163,27 +1316,7 @@
           <w:szCs w:val="22"/>
           <w:lang w:eastAsia="pt-BR"/>
         </w:rPr>
-        <w:t xml:space="preserve">Desenvolvimento de </w:t>
-      </w:r>
-      <w:r>
-        <w:rPr>
-          <w:rFonts w:ascii="Tahoma" w:hAnsi="Tahoma" w:cs="Tahoma"/>
-          <w:color w:val="000000"/>
-          <w:sz w:val="22"/>
-          <w:szCs w:val="22"/>
-          <w:lang w:eastAsia="pt-BR"/>
-        </w:rPr>
-        <w:t>a</w:t>
-      </w:r>
-      <w:r>
-        <w:rPr>
-          <w:rFonts w:ascii="Tahoma" w:hAnsi="Tahoma" w:cs="Tahoma"/>
-          <w:color w:val="000000"/>
-          <w:sz w:val="22"/>
-          <w:szCs w:val="22"/>
-          <w:lang w:eastAsia="pt-BR"/>
-        </w:rPr>
-        <w:t xml:space="preserve">plicativos Web com JSP e </w:t>
+        <w:t xml:space="preserve">Desenvolvimento Web com JSP e </w:t>
       </w:r>
       <w:proofErr w:type="spellStart"/>
       <w:r>
@@ -1197,16 +1330,6 @@
         <w:t>Servlet</w:t>
       </w:r>
       <w:proofErr w:type="spellEnd"/>
-      <w:r>
-        <w:rPr>
-          <w:rFonts w:ascii="Tahoma" w:hAnsi="Tahoma" w:cs="Tahoma"/>
-          <w:color w:val="000000"/>
-          <w:sz w:val="22"/>
-          <w:szCs w:val="22"/>
-          <w:lang w:eastAsia="pt-BR"/>
-        </w:rPr>
-        <w:t>, Java 5</w:t>
-      </w:r>
       <w:r>
         <w:rPr>
           <w:rFonts w:ascii="Tahoma" w:hAnsi="Tahoma" w:cs="Tahoma"/>
@@ -1331,9 +1454,8 @@
           <w:szCs w:val="22"/>
           <w:lang w:eastAsia="pt-BR"/>
         </w:rPr>
-        <w:t xml:space="preserve">, Struts2, </w:t>
-      </w:r>
-      <w:proofErr w:type="spellStart"/>
+        <w:t>, Struts2</w:t>
+      </w:r>
       <w:r>
         <w:rPr>
           <w:rFonts w:ascii="Tahoma" w:hAnsi="Tahoma" w:cs="Tahoma"/>
@@ -1343,6 +1465,29 @@
           <w:szCs w:val="22"/>
           <w:lang w:eastAsia="pt-BR"/>
         </w:rPr>
+        <w:t>, Spring</w:t>
+      </w:r>
+      <w:r>
+        <w:rPr>
+          <w:rFonts w:ascii="Tahoma" w:hAnsi="Tahoma" w:cs="Tahoma"/>
+          <w:bCs/>
+          <w:color w:val="000000"/>
+          <w:sz w:val="22"/>
+          <w:szCs w:val="22"/>
+          <w:lang w:eastAsia="pt-BR"/>
+        </w:rPr>
+        <w:t xml:space="preserve">, </w:t>
+      </w:r>
+      <w:proofErr w:type="spellStart"/>
+      <w:r>
+        <w:rPr>
+          <w:rFonts w:ascii="Tahoma" w:hAnsi="Tahoma" w:cs="Tahoma"/>
+          <w:bCs/>
+          <w:color w:val="000000"/>
+          <w:sz w:val="22"/>
+          <w:szCs w:val="22"/>
+          <w:lang w:eastAsia="pt-BR"/>
+        </w:rPr>
         <w:t>JQuery</w:t>
       </w:r>
       <w:proofErr w:type="spellEnd"/>
@@ -1358,7 +1503,6 @@
         <w:t xml:space="preserve">, JDBC, </w:t>
       </w:r>
       <w:proofErr w:type="spellStart"/>
-      <w:proofErr w:type="gramStart"/>
       <w:r>
         <w:rPr>
           <w:rFonts w:ascii="Tahoma" w:hAnsi="Tahoma" w:cs="Tahoma"/>
@@ -1391,7 +1535,7 @@
           <w:szCs w:val="22"/>
           <w:lang w:eastAsia="pt-BR"/>
         </w:rPr>
-        <w:br/>
+        <w:t xml:space="preserve"> </w:t>
       </w:r>
       <w:r>
         <w:rPr>
@@ -1403,7 +1547,6 @@
         </w:rPr>
         <w:t>(</w:t>
       </w:r>
-      <w:proofErr w:type="gramEnd"/>
       <w:r>
         <w:rPr>
           <w:rFonts w:ascii="Tahoma" w:hAnsi="Tahoma" w:cs="Tahoma"/>
@@ -1444,7 +1587,6 @@
           <w:rFonts w:ascii="Tahoma" w:hAnsi="Tahoma" w:cs="Tahoma"/>
           <w:sz w:val="18"/>
           <w:szCs w:val="18"/>
-          <w:lang w:val="en-US"/>
         </w:rPr>
       </w:pPr>
       <w:r>
@@ -1568,7 +1710,6 @@
           <w:rFonts w:ascii="Tahoma" w:hAnsi="Tahoma" w:cs="Tahoma"/>
           <w:sz w:val="18"/>
           <w:szCs w:val="18"/>
-          <w:lang w:val="en-US"/>
         </w:rPr>
         <w:t>(</w:t>
       </w:r>
@@ -1578,7 +1719,6 @@
           <w:rFonts w:ascii="Tahoma" w:hAnsi="Tahoma" w:cs="Tahoma"/>
           <w:sz w:val="18"/>
           <w:szCs w:val="18"/>
-          <w:lang w:val="en-US"/>
         </w:rPr>
         <w:t>Alura</w:t>
       </w:r>
@@ -1588,7 +1728,6 @@
           <w:rFonts w:ascii="Tahoma" w:hAnsi="Tahoma" w:cs="Tahoma"/>
           <w:sz w:val="18"/>
           <w:szCs w:val="18"/>
-          <w:lang w:val="en-US"/>
         </w:rPr>
         <w:t>)</w:t>
       </w:r>
@@ -1663,15 +1802,16 @@
           <w:rFonts w:ascii="Tahoma" w:hAnsi="Tahoma" w:cs="Tahoma"/>
           <w:sz w:val="22"/>
           <w:szCs w:val="22"/>
-        </w:rPr>
-      </w:pPr>
-      <w:r>
-        <w:rPr>
-          <w:rFonts w:ascii="Tahoma" w:hAnsi="Tahoma" w:cs="Tahoma"/>
-          <w:sz w:val="22"/>
-          <w:szCs w:val="22"/>
-        </w:rPr>
-        <w:t xml:space="preserve">Conhecimentos em Linux, </w:t>
+          <w:u w:val="single"/>
+        </w:rPr>
+      </w:pPr>
+      <w:r>
+        <w:rPr>
+          <w:rFonts w:ascii="Tahoma" w:hAnsi="Tahoma" w:cs="Tahoma"/>
+          <w:sz w:val="22"/>
+          <w:szCs w:val="22"/>
+        </w:rPr>
+        <w:t xml:space="preserve">Linux, </w:t>
       </w:r>
       <w:r>
         <w:rPr>
@@ -1733,23 +1873,7 @@
           <w:sz w:val="22"/>
           <w:szCs w:val="22"/>
         </w:rPr>
-        <w:t>,</w:t>
-      </w:r>
-      <w:r>
-        <w:rPr>
-          <w:rFonts w:ascii="Tahoma" w:hAnsi="Tahoma" w:cs="Tahoma"/>
-          <w:sz w:val="22"/>
-          <w:szCs w:val="22"/>
-        </w:rPr>
-        <w:t xml:space="preserve"> </w:t>
-      </w:r>
-      <w:r>
-        <w:rPr>
-          <w:rFonts w:ascii="Tahoma" w:hAnsi="Tahoma" w:cs="Tahoma"/>
-          <w:sz w:val="22"/>
-          <w:szCs w:val="22"/>
-        </w:rPr>
-        <w:t>Quatro anos de experiência com Delphi.</w:t>
+        <w:t>.</w:t>
       </w:r>
       <w:r>
         <w:rPr>
@@ -1795,6 +1919,8 @@
         </w:rPr>
         <w:t>.</w:t>
       </w:r>
+      <w:bookmarkStart w:id="0" w:name="_GoBack"/>
+      <w:bookmarkEnd w:id="0"/>
     </w:p>
     <w:sectPr>
       <w:pgSz w:w="12240" w:h="15840"/>

</xml_diff>